<commit_message>
final draft of html/css assessment
</commit_message>
<xml_diff>
--- a/HTML_BasicCSS_Assessment/Lesson 1 Assessment.docx
+++ b/HTML_BasicCSS_Assessment/Lesson 1 Assessment.docx
@@ -27,16 +27,191 @@
       </w:r>
       <w:proofErr w:type="gramEnd"/>
       <w:r>
-        <w:t xml:space="preserve">: </w:t>
+        <w:t>: skyblue;</w:t>
+      </w:r>
+    </w:p>
+    <w:p>
+      <w:r>
+        <w:t xml:space="preserve">  </w:t>
+      </w:r>
+      <w:proofErr w:type="gramStart"/>
+      <w:r>
+        <w:t>color</w:t>
+      </w:r>
+      <w:proofErr w:type="gramEnd"/>
+      <w:r>
+        <w:t>: white;</w:t>
+      </w:r>
+    </w:p>
+    <w:p>
+      <w:r>
+        <w:t xml:space="preserve">  </w:t>
+      </w:r>
+      <w:proofErr w:type="gramStart"/>
+      <w:r>
+        <w:t>text-</w:t>
+      </w:r>
+      <w:proofErr w:type="gramEnd"/>
+      <w:r>
+        <w:t>align: center;</w:t>
+      </w:r>
+    </w:p>
+    <w:p>
+      <w:r>
+        <w:t xml:space="preserve">  </w:t>
+      </w:r>
+      <w:proofErr w:type="gramStart"/>
+      <w:r>
+        <w:t>font-family</w:t>
+      </w:r>
+      <w:proofErr w:type="gramEnd"/>
+      <w:r>
+        <w:t>: Arial;</w:t>
+      </w:r>
+    </w:p>
+    <w:p>
+      <w:r>
+        <w:t>}</w:t>
+      </w:r>
+    </w:p>
+    <w:p>
+      <w:r>
+        <w:t>#</w:t>
       </w:r>
       <w:proofErr w:type="spellStart"/>
       <w:r>
-        <w:t>skyblue</w:t>
+        <w:t>main_</w:t>
+      </w:r>
+      <w:proofErr w:type="gramStart"/>
+      <w:r>
+        <w:t>stuff</w:t>
       </w:r>
       <w:proofErr w:type="spellEnd"/>
       <w:r>
-        <w:t>;</w:t>
-      </w:r>
+        <w:t>{</w:t>
+      </w:r>
+      <w:proofErr w:type="gramEnd"/>
+    </w:p>
+    <w:p>
+      <w:r>
+        <w:t xml:space="preserve">  </w:t>
+      </w:r>
+      <w:proofErr w:type="gramStart"/>
+      <w:r>
+        <w:t>width</w:t>
+      </w:r>
+      <w:proofErr w:type="gramEnd"/>
+      <w:r>
+        <w:t>: 50%;</w:t>
+      </w:r>
+    </w:p>
+    <w:p>
+      <w:r>
+        <w:t xml:space="preserve">  </w:t>
+      </w:r>
+      <w:proofErr w:type="gramStart"/>
+      <w:r>
+        <w:t>padding</w:t>
+      </w:r>
+      <w:proofErr w:type="gramEnd"/>
+      <w:r>
+        <w:t>: 25%;</w:t>
+      </w:r>
+    </w:p>
+    <w:p>
+      <w:r>
+        <w:t xml:space="preserve">  </w:t>
+      </w:r>
+      <w:proofErr w:type="gramStart"/>
+      <w:r>
+        <w:t>margin-top</w:t>
+      </w:r>
+      <w:proofErr w:type="gramEnd"/>
+      <w:r>
+        <w:t>: 25px;</w:t>
+      </w:r>
+    </w:p>
+    <w:p>
+      <w:r>
+        <w:t xml:space="preserve">  </w:t>
+      </w:r>
+      <w:proofErr w:type="gramStart"/>
+      <w:r>
+        <w:t>line-height</w:t>
+      </w:r>
+      <w:proofErr w:type="gramEnd"/>
+      <w:r>
+        <w:t>: 2.5em;</w:t>
+      </w:r>
+    </w:p>
+    <w:p>
+      <w:r>
+        <w:t>}</w:t>
+      </w:r>
+    </w:p>
+    <w:p>
+      <w:r>
+        <w:t>#</w:t>
+      </w:r>
+      <w:proofErr w:type="gramStart"/>
+      <w:r>
+        <w:t>organization{</w:t>
+      </w:r>
+      <w:proofErr w:type="gramEnd"/>
+    </w:p>
+    <w:p>
+      <w:r>
+        <w:t xml:space="preserve">  </w:t>
+      </w:r>
+      <w:proofErr w:type="gramStart"/>
+      <w:r>
+        <w:t>font-weight</w:t>
+      </w:r>
+      <w:proofErr w:type="gramEnd"/>
+      <w:r>
+        <w:t>: bold;</w:t>
+      </w:r>
+    </w:p>
+    <w:p>
+      <w:r>
+        <w:t xml:space="preserve">  </w:t>
+      </w:r>
+      <w:proofErr w:type="gramStart"/>
+      <w:r>
+        <w:t>font-size</w:t>
+      </w:r>
+      <w:proofErr w:type="gramEnd"/>
+      <w:r>
+        <w:t>: 10px;</w:t>
+      </w:r>
+    </w:p>
+    <w:p>
+      <w:r>
+        <w:t xml:space="preserve">  </w:t>
+      </w:r>
+      <w:proofErr w:type="gramStart"/>
+      <w:r>
+        <w:t>text-</w:t>
+      </w:r>
+      <w:proofErr w:type="gramEnd"/>
+      <w:r>
+        <w:t xml:space="preserve">align: left;  </w:t>
+      </w:r>
+    </w:p>
+    <w:p>
+      <w:r>
+        <w:t>}</w:t>
+      </w:r>
+    </w:p>
+    <w:p>
+      <w:r>
+        <w:t>#</w:t>
+      </w:r>
+      <w:proofErr w:type="gramStart"/>
+      <w:r>
+        <w:t>slogan{</w:t>
+      </w:r>
+      <w:proofErr w:type="gramEnd"/>
     </w:p>
     <w:p>
       <w:r>
@@ -48,6 +223,88 @@
       </w:r>
       <w:proofErr w:type="gramEnd"/>
       <w:r>
+        <w:t>: black;</w:t>
+      </w:r>
+    </w:p>
+    <w:p>
+      <w:r>
+        <w:t xml:space="preserve">  </w:t>
+      </w:r>
+      <w:proofErr w:type="gramStart"/>
+      <w:r>
+        <w:t>font-size</w:t>
+      </w:r>
+      <w:proofErr w:type="gramEnd"/>
+      <w:r>
+        <w:t>: 12px;</w:t>
+      </w:r>
+    </w:p>
+    <w:p>
+      <w:r>
+        <w:t>}</w:t>
+      </w:r>
+    </w:p>
+    <w:p>
+      <w:r>
+        <w:t>#</w:t>
+      </w:r>
+      <w:proofErr w:type="gramStart"/>
+      <w:r>
+        <w:t>brand{</w:t>
+      </w:r>
+      <w:proofErr w:type="gramEnd"/>
+    </w:p>
+    <w:p>
+      <w:r>
+        <w:t xml:space="preserve">  </w:t>
+      </w:r>
+      <w:proofErr w:type="gramStart"/>
+      <w:r>
+        <w:t>font-weight</w:t>
+      </w:r>
+      <w:proofErr w:type="gramEnd"/>
+      <w:r>
+        <w:t>: bold;</w:t>
+      </w:r>
+    </w:p>
+    <w:p>
+      <w:r>
+        <w:t xml:space="preserve">  </w:t>
+      </w:r>
+      <w:proofErr w:type="gramStart"/>
+      <w:r>
+        <w:t>font-size</w:t>
+      </w:r>
+      <w:proofErr w:type="gramEnd"/>
+      <w:r>
+        <w:t>: 50px;</w:t>
+      </w:r>
+    </w:p>
+    <w:p>
+      <w:r>
+        <w:t>}</w:t>
+      </w:r>
+    </w:p>
+    <w:p>
+      <w:r>
+        <w:t>#</w:t>
+      </w:r>
+      <w:proofErr w:type="gramStart"/>
+      <w:r>
+        <w:t>box{</w:t>
+      </w:r>
+      <w:proofErr w:type="gramEnd"/>
+    </w:p>
+    <w:p>
+      <w:r>
+        <w:t xml:space="preserve">  </w:t>
+      </w:r>
+      <w:proofErr w:type="gramStart"/>
+      <w:r>
+        <w:t>border-color</w:t>
+      </w:r>
+      <w:proofErr w:type="gramEnd"/>
+      <w:r>
         <w:t>: white;</w:t>
       </w:r>
     </w:p>
@@ -57,24 +314,30 @@
       </w:r>
       <w:proofErr w:type="gramStart"/>
       <w:r>
-        <w:t>text-</w:t>
-      </w:r>
-      <w:proofErr w:type="gramEnd"/>
-      <w:r>
-        <w:t>align: center;</w:t>
-      </w:r>
-    </w:p>
-    <w:p>
-      <w:r>
-        <w:t xml:space="preserve">  </w:t>
-      </w:r>
-      <w:proofErr w:type="gramStart"/>
-      <w:r>
-        <w:t>font-family</w:t>
-      </w:r>
-      <w:proofErr w:type="gramEnd"/>
-      <w:r>
-        <w:t>: Arial;</w:t>
+        <w:t>width</w:t>
+      </w:r>
+      <w:proofErr w:type="gramEnd"/>
+      <w:r>
+        <w:t>: 50;</w:t>
+      </w:r>
+    </w:p>
+    <w:p>
+      <w:r>
+        <w:lastRenderedPageBreak/>
+        <w:t xml:space="preserve">  </w:t>
+      </w:r>
+      <w:proofErr w:type="gramStart"/>
+      <w:r>
+        <w:t>border</w:t>
+      </w:r>
+      <w:proofErr w:type="gramEnd"/>
+      <w:r>
+        <w:t>: solid;</w:t>
+      </w:r>
+    </w:p>
+    <w:p>
+      <w:r>
+        <w:t xml:space="preserve">  </w:t>
       </w:r>
     </w:p>
     <w:p>
@@ -83,223 +346,9 @@
       </w:r>
     </w:p>
     <w:p>
-      <w:r>
-        <w:t>#</w:t>
-      </w:r>
-      <w:proofErr w:type="spellStart"/>
-      <w:r>
-        <w:t>main_</w:t>
-      </w:r>
-      <w:proofErr w:type="gramStart"/>
-      <w:r>
-        <w:t>stuff</w:t>
-      </w:r>
-      <w:proofErr w:type="spellEnd"/>
-      <w:r>
-        <w:t>{</w:t>
-      </w:r>
-      <w:proofErr w:type="gramEnd"/>
-    </w:p>
-    <w:p>
-      <w:r>
-        <w:t xml:space="preserve">  </w:t>
-      </w:r>
-      <w:proofErr w:type="gramStart"/>
-      <w:r>
-        <w:t>width</w:t>
-      </w:r>
-      <w:proofErr w:type="gramEnd"/>
-      <w:r>
-        <w:t>: 50%;</w:t>
-      </w:r>
-    </w:p>
-    <w:p>
-      <w:r>
-        <w:t xml:space="preserve">  </w:t>
-      </w:r>
-      <w:proofErr w:type="gramStart"/>
-      <w:r>
-        <w:t>padding</w:t>
-      </w:r>
-      <w:proofErr w:type="gramEnd"/>
-      <w:r>
-        <w:t>: 25%;</w:t>
-      </w:r>
-    </w:p>
-    <w:p>
-      <w:r>
-        <w:t xml:space="preserve">  </w:t>
-      </w:r>
-      <w:proofErr w:type="gramStart"/>
-      <w:r>
-        <w:t>margin-top</w:t>
-      </w:r>
-      <w:proofErr w:type="gramEnd"/>
-      <w:r>
-        <w:t>: 25px;</w:t>
-      </w:r>
-    </w:p>
-    <w:p>
-      <w:r>
-        <w:t xml:space="preserve">  </w:t>
-      </w:r>
-      <w:proofErr w:type="gramStart"/>
-      <w:r>
-        <w:t>line-height</w:t>
-      </w:r>
-      <w:proofErr w:type="gramEnd"/>
-      <w:r>
-        <w:t>: 2.5em;</w:t>
-      </w:r>
-    </w:p>
-    <w:p>
-      <w:r>
-        <w:t>}</w:t>
-      </w:r>
-    </w:p>
-    <w:p>
-      <w:r>
-        <w:t>#</w:t>
-      </w:r>
-      <w:proofErr w:type="gramStart"/>
-      <w:r>
-        <w:t>organization{</w:t>
-      </w:r>
-      <w:proofErr w:type="gramEnd"/>
-    </w:p>
-    <w:p>
-      <w:r>
-        <w:t xml:space="preserve">  </w:t>
-      </w:r>
-      <w:proofErr w:type="gramStart"/>
-      <w:r>
-        <w:t>font-weight</w:t>
-      </w:r>
-      <w:proofErr w:type="gramEnd"/>
-      <w:r>
-        <w:t>: bold;</w:t>
-      </w:r>
-    </w:p>
-    <w:p>
-      <w:r>
-        <w:t xml:space="preserve">  </w:t>
-      </w:r>
-      <w:proofErr w:type="gramStart"/>
-      <w:r>
-        <w:t>font-size</w:t>
-      </w:r>
-      <w:proofErr w:type="gramEnd"/>
-      <w:r>
-        <w:t>: 10px;</w:t>
-      </w:r>
-    </w:p>
-    <w:p>
-      <w:r>
-        <w:t xml:space="preserve">  </w:t>
-      </w:r>
-      <w:proofErr w:type="gramStart"/>
-      <w:r>
-        <w:t>text-</w:t>
-      </w:r>
-      <w:proofErr w:type="gramEnd"/>
-      <w:r>
-        <w:t xml:space="preserve">align: left;  </w:t>
-      </w:r>
-    </w:p>
-    <w:p>
-      <w:r>
-        <w:t>}</w:t>
-      </w:r>
-    </w:p>
-    <w:p>
-      <w:r>
-        <w:t>#</w:t>
-      </w:r>
-      <w:proofErr w:type="gramStart"/>
-      <w:r>
-        <w:t>slogan{</w:t>
-      </w:r>
-      <w:proofErr w:type="gramEnd"/>
-    </w:p>
-    <w:p>
-      <w:r>
-        <w:t xml:space="preserve">  </w:t>
-      </w:r>
-      <w:proofErr w:type="gramStart"/>
-      <w:r>
-        <w:t>color</w:t>
-      </w:r>
-      <w:proofErr w:type="gramEnd"/>
-      <w:r>
-        <w:t>: black;</w:t>
-      </w:r>
-    </w:p>
-    <w:p>
-      <w:r>
-        <w:t xml:space="preserve">  </w:t>
-      </w:r>
-      <w:proofErr w:type="gramStart"/>
-      <w:r>
-        <w:t>font-size</w:t>
-      </w:r>
-      <w:proofErr w:type="gramEnd"/>
-      <w:r>
-        <w:t>: 12px;</w:t>
-      </w:r>
-    </w:p>
-    <w:p>
-      <w:r>
-        <w:t>}</w:t>
-      </w:r>
-    </w:p>
-    <w:p>
-      <w:r>
-        <w:t>#</w:t>
-      </w:r>
-      <w:proofErr w:type="gramStart"/>
-      <w:r>
-        <w:t>brand{</w:t>
-      </w:r>
-      <w:proofErr w:type="gramEnd"/>
-    </w:p>
-    <w:p>
-      <w:r>
-        <w:t xml:space="preserve">  </w:t>
-      </w:r>
-      <w:proofErr w:type="gramStart"/>
-      <w:r>
-        <w:t>font-weight</w:t>
-      </w:r>
-      <w:proofErr w:type="gramEnd"/>
-      <w:r>
-        <w:t>: bold;</w:t>
-      </w:r>
-    </w:p>
-    <w:p>
-      <w:r>
-        <w:t xml:space="preserve">  </w:t>
-      </w:r>
-      <w:proofErr w:type="gramStart"/>
-      <w:r>
-        <w:t>font-size</w:t>
-      </w:r>
-      <w:proofErr w:type="gramEnd"/>
-      <w:r>
-        <w:t>: 50px;</w:t>
-      </w:r>
-    </w:p>
-    <w:p>
-      <w:r>
-        <w:t>}</w:t>
-      </w:r>
-    </w:p>
-    <w:p>
-      <w:r>
-        <w:t>.</w:t>
-      </w:r>
-      <w:proofErr w:type="gramStart"/>
-      <w:r>
-        <w:t>button{</w:t>
+      <w:proofErr w:type="gramStart"/>
+      <w:r>
+        <w:t>a{</w:t>
       </w:r>
       <w:proofErr w:type="gramEnd"/>
     </w:p>
@@ -331,7 +380,6 @@
     </w:p>
     <w:p>
       <w:r>
-        <w:lastRenderedPageBreak/>
         <w:t xml:space="preserve">  </w:t>
       </w:r>
       <w:proofErr w:type="gramStart"/>
@@ -351,6 +399,9 @@
     <w:p/>
     <w:p/>
     <w:p/>
+    <w:p/>
+    <w:p/>
+    <w:p/>
     <w:p>
       <w:pPr>
         <w:jc w:val="center"/>
@@ -358,10 +409,107 @@
       <w:r>
         <w:t>HTML</w:t>
       </w:r>
-      <w:bookmarkStart w:id="0" w:name="_GoBack"/>
-      <w:bookmarkEnd w:id="0"/>
+    </w:p>
+    <w:p>
+      <w:pPr>
+        <w:jc w:val="center"/>
+      </w:pPr>
+    </w:p>
+    <w:p>
+      <w:proofErr w:type="gramStart"/>
+      <w:r>
+        <w:t>&lt;!DOCTYPE</w:t>
+      </w:r>
+      <w:proofErr w:type="gramEnd"/>
+      <w:r>
+        <w:t xml:space="preserve"> html&gt;</w:t>
+      </w:r>
+    </w:p>
+    <w:p>
+      <w:r>
+        <w:t>&lt;</w:t>
+      </w:r>
+      <w:proofErr w:type="gramStart"/>
+      <w:r>
+        <w:t>html</w:t>
+      </w:r>
+      <w:proofErr w:type="gramEnd"/>
+      <w:r>
+        <w:t>&gt;</w:t>
+      </w:r>
+    </w:p>
+    <w:p>
+      <w:r>
+        <w:t>&lt;</w:t>
+      </w:r>
+      <w:proofErr w:type="gramStart"/>
+      <w:r>
+        <w:t>head</w:t>
+      </w:r>
+      <w:proofErr w:type="gramEnd"/>
+      <w:r>
+        <w:t>&gt;</w:t>
+      </w:r>
+    </w:p>
+    <w:p>
+      <w:r>
+        <w:t xml:space="preserve">  &lt;</w:t>
+      </w:r>
+      <w:proofErr w:type="gramStart"/>
+      <w:r>
+        <w:t>meta</w:t>
+      </w:r>
+      <w:proofErr w:type="gramEnd"/>
+      <w:r>
+        <w:t xml:space="preserve"> charset="utf-8"&gt;</w:t>
+      </w:r>
+    </w:p>
+    <w:p>
+      <w:r>
+        <w:t xml:space="preserve">  &lt;</w:t>
+      </w:r>
+      <w:proofErr w:type="gramStart"/>
+      <w:r>
+        <w:t>meta</w:t>
+      </w:r>
+      <w:proofErr w:type="gramEnd"/>
+      <w:r>
+        <w:t xml:space="preserve"> name="viewport" content="width=device-width"&gt;</w:t>
+      </w:r>
+    </w:p>
+    <w:p>
+      <w:r>
+        <w:t xml:space="preserve">  &lt;</w:t>
+      </w:r>
+      <w:proofErr w:type="gramStart"/>
+      <w:r>
+        <w:t>title&gt;</w:t>
+      </w:r>
+      <w:proofErr w:type="gramEnd"/>
+      <w:r>
+        <w:t>Intro to HTML&lt;/title&gt;</w:t>
+      </w:r>
+    </w:p>
+    <w:p>
+      <w:r>
+        <w:t>&lt;/head&gt;</w:t>
+      </w:r>
+    </w:p>
+    <w:p>
+      <w:r>
+        <w:t>&lt;</w:t>
+      </w:r>
+      <w:proofErr w:type="gramStart"/>
+      <w:r>
+        <w:t>body</w:t>
+      </w:r>
+      <w:proofErr w:type="gramEnd"/>
+      <w:r>
+        <w:t>&gt;</w:t>
+      </w:r>
     </w:p>
     <w:p/>
+    <w:p/>
     <w:p>
       <w:proofErr w:type="gramStart"/>
       <w:r>
@@ -485,7 +633,12 @@
     </w:p>
     <w:p>
       <w:r>
-        <w:t xml:space="preserve">    &lt;button </w:t>
+        <w:t xml:space="preserve">    &lt;div id="box"&gt;</w:t>
+      </w:r>
+    </w:p>
+    <w:p>
+      <w:r>
+        <w:t xml:space="preserve">      &lt;a </w:t>
       </w:r>
       <w:proofErr w:type="spellStart"/>
       <w:r>
@@ -509,12 +662,20 @@
       </w:r>
       <w:proofErr w:type="gramEnd"/>
       <w:r>
-        <w:t>/www.google.com';"&gt; GET A FREE QUOTE &lt;/button&gt;</w:t>
-      </w:r>
-    </w:p>
-    <w:p>
-      <w:r>
-        <w:t xml:space="preserve">  &lt;/div&gt;</w:t>
+        <w:t>/www.google.com';"&gt; GET A FREE QUOTE &lt;/a&gt;</w:t>
+      </w:r>
+    </w:p>
+    <w:p>
+      <w:r>
+        <w:t xml:space="preserve">    &lt;/div&gt;</w:t>
+      </w:r>
+    </w:p>
+    <w:p>
+      <w:r>
+        <w:t xml:space="preserve"> </w:t>
+      </w:r>
+      <w:r>
+        <w:t>&lt;/div&gt;</w:t>
       </w:r>
     </w:p>
     <w:p>
@@ -527,6 +688,11 @@
         <w:t>&lt;/html&gt;</w:t>
       </w:r>
     </w:p>
+    <w:p/>
+    <w:p/>
+    <w:p/>
+    <w:p/>
+    <w:p/>
     <w:p/>
     <w:p/>
     <w:p>
@@ -535,9 +701,9 @@
           <w:noProof/>
         </w:rPr>
         <w:drawing>
-          <wp:inline distT="0" distB="0" distL="0" distR="0" wp14:anchorId="22D180BE" wp14:editId="25FDD497">
-            <wp:extent cx="5943600" cy="3341370"/>
-            <wp:effectExtent l="0" t="0" r="0" b="0"/>
+          <wp:inline distT="0" distB="0" distL="0" distR="0" wp14:anchorId="6FD1C480" wp14:editId="4F8D5969">
+            <wp:extent cx="5638800" cy="3079750"/>
+            <wp:effectExtent l="0" t="0" r="0" b="6350"/>
             <wp:docPr id="1" name="Picture 1"/>
             <wp:cNvGraphicFramePr>
               <a:graphicFrameLocks xmlns:a="http://schemas.openxmlformats.org/drawingml/2006/main" noChangeAspect="1"/>
@@ -549,20 +715,27 @@
                     <pic:cNvPr id="1" name=""/>
                     <pic:cNvPicPr/>
                   </pic:nvPicPr>
-                  <pic:blipFill>
+                  <pic:blipFill rotWithShape="1">
                     <a:blip r:embed="rId4"/>
-                    <a:stretch>
-                      <a:fillRect/>
-                    </a:stretch>
+                    <a:srcRect t="9312" r="5128" b="-1481"/>
+                    <a:stretch/>
                   </pic:blipFill>
-                  <pic:spPr>
+                  <pic:spPr bwMode="auto">
                     <a:xfrm>
                       <a:off x="0" y="0"/>
-                      <a:ext cx="5943600" cy="3341370"/>
+                      <a:ext cx="5638800" cy="3079750"/>
                     </a:xfrm>
                     <a:prstGeom prst="rect">
                       <a:avLst/>
                     </a:prstGeom>
+                    <a:ln>
+                      <a:noFill/>
+                    </a:ln>
+                    <a:extLst>
+                      <a:ext uri="{53640926-AAD7-44D8-BBD7-CCE9431645EC}">
+                        <a14:shadowObscured xmlns:a14="http://schemas.microsoft.com/office/drawing/2010/main"/>
+                      </a:ext>
+                    </a:extLst>
                   </pic:spPr>
                 </pic:pic>
               </a:graphicData>
@@ -570,6 +743,8 @@
           </wp:inline>
         </w:drawing>
       </w:r>
+      <w:bookmarkStart w:id="0" w:name="_GoBack"/>
+      <w:bookmarkEnd w:id="0"/>
     </w:p>
     <w:sectPr>
       <w:pgSz w:w="12240" w:h="15840"/>

</xml_diff>